<commit_message>
Update About Last Monkey In Space.docx
</commit_message>
<xml_diff>
--- a/About Last Monkey In Space.docx
+++ b/About Last Monkey In Space.docx
@@ -184,12 +184,7 @@
         <w:t>cũng không thể bị phá hủy</w:t>
       </w:r>
       <w:r>
-        <w:t xml:space="preserve"> nhưng khi đặt block sẽ cần một số nguyên tắc:</w:t>
-      </w:r>
-    </w:p>
-    <w:p>
-      <w:r>
-        <w:t xml:space="preserve">Block </w:t>
+        <w:t xml:space="preserve"> </w:t>
       </w:r>
     </w:p>
     <w:p>
@@ -208,55 +203,280 @@
     </w:p>
     <w:p>
       <w:r>
+        <w:t>C</w:t>
+      </w:r>
+      <w:r>
+        <w:t>ông dụng là tấn công kẻ địch từ phía xa</w:t>
+      </w:r>
+      <w:r>
+        <w:t xml:space="preserve">. </w:t>
+      </w:r>
+      <w:r>
+        <w:t>Thường chiếm diện tích 2x1(2 là chiều dài). Các trụ không thể đứng chồng lên nhau</w:t>
+      </w:r>
+      <w:r>
+        <w:t xml:space="preserve">. </w:t>
+      </w:r>
+    </w:p>
+    <w:p>
+      <w:r>
+        <w:t xml:space="preserve">Để đặt được Trụ, thứ nhất, bạn cần chỉ định vị trí đặt trên Block. Sau đó sẽ có các Builder Monkey di chuyển từ Nhà chính lên vị trí cần đặt. Khi đến vị trí cần đặt, các Builder sẽ cần thêm thời gian để xây Trụ. Vì vậy, trong quá trình xây dựng bạn phải bảo vệ các Builder khỏi Allen. Vì vậy, việc đặt trụ gần </w:t>
+      </w:r>
+      <w:r>
+        <w:t>nhà chính sẽ khó bị phá hủy hơn</w:t>
+      </w:r>
+    </w:p>
+    <w:p>
+      <w:r>
+        <w:t xml:space="preserve">Một số thuộc tính: </w:t>
+      </w:r>
+    </w:p>
+    <w:p>
+      <w:r>
+        <w:t>+health</w:t>
+      </w:r>
+      <w:r>
+        <w:t>(đa phần sẽ có máu giống nhau</w:t>
+      </w:r>
+      <w:r>
+        <w:t>, tương đối trâu</w:t>
+      </w:r>
+      <w:r>
+        <w:t>)</w:t>
+      </w:r>
+      <w:r>
+        <w:t>, sát thương, tốc độ bắn, tầm đánh(thường là vô cực/toàn bộ chiều dài Lưới 2D</w:t>
+      </w:r>
+      <w:r>
+        <w:t>)</w:t>
+      </w:r>
+      <w:r>
+        <w:t xml:space="preserve"> </w:t>
+      </w:r>
+    </w:p>
+    <w:p>
+      <w:r>
+        <w:t xml:space="preserve">+damage: </w:t>
+      </w:r>
+      <w:r>
+        <w:t>Với lượng sát thương lớn, chúng là vị cứu tinh khi bạn thất thế</w:t>
+      </w:r>
+    </w:p>
+    <w:p>
+      <w:r>
+        <w:t>-Lưu ý: tầm đánh luôn là một thuộc tính số nguyên, đơn vị là ô(Cell)</w:t>
+      </w:r>
+    </w:p>
+    <w:p>
+      <w:r>
+        <w:t xml:space="preserve">Có nhiều </w:t>
+      </w:r>
+      <w:r>
+        <w:t>chủng loại</w:t>
+      </w:r>
+    </w:p>
+    <w:p>
+      <w:pPr>
+        <w:pStyle w:val="Heading3"/>
+      </w:pPr>
+      <w:r>
+        <w:t>Barrack</w:t>
+      </w:r>
+    </w:p>
+    <w:p>
+      <w:r>
+        <w:t>Là loại trụ đặc biệt, chúng triệu hồi Monkey để tấn công kẻ địch chứ không tấn công trực tiếp. Khi Monkey tử trận, chúng sẽ không lăn ra và chết mà chúng sẽ về trụ để hồi sức, sau đó lại ra chiến đấu tiếp. Đây là một Trụ cực kì hiệu quả để chặn đứng kẻ địch</w:t>
+      </w:r>
+    </w:p>
+    <w:p>
+      <w:pPr>
+        <w:pStyle w:val="Heading3"/>
+      </w:pPr>
+      <w:r>
+        <w:t>Banana Tree</w:t>
+      </w:r>
+    </w:p>
+    <w:p>
+      <w:r>
+        <w:t>Là loại trụ duy nhất tạo ra banana – tiền tệ để mua các card trong game</w:t>
+      </w:r>
+      <w:r>
+        <w:t xml:space="preserve">. </w:t>
+      </w:r>
+    </w:p>
+    <w:p>
+      <w:pPr>
+        <w:pStyle w:val="Heading3"/>
+      </w:pPr>
+      <w:r>
+        <w:t>Allenana</w:t>
+      </w:r>
+    </w:p>
+    <w:p>
+      <w:r>
+        <w:t>Là loại trụ kinh tế duy nhất dành cho Allen. Đầu trận sẽ có vài cây</w:t>
+      </w:r>
+    </w:p>
+    <w:p>
+      <w:pPr>
+        <w:pStyle w:val="Heading2"/>
+      </w:pPr>
+      <w:r>
+        <w:lastRenderedPageBreak/>
+        <w:t>Khỉ(monkey):</w:t>
+      </w:r>
+    </w:p>
+    <w:p>
+      <w:r>
         <w:t>L</w:t>
       </w:r>
       <w:r>
-        <w:t>à vật thể được đặt ở trên Block, công dụng là tấn công kẻ địch từ phía xa</w:t>
-      </w:r>
-      <w:r>
-        <w:t xml:space="preserve">. </w:t>
-      </w:r>
-      <w:r>
-        <w:t>Thường chiếm diện tích 2x1(2 là chiều dài). Các trụ không thể đứng chồng lên nhau</w:t>
-      </w:r>
-      <w:r>
-        <w:t xml:space="preserve">. Với lượng sát thương lớn, chúng là vị cứu tinh khi bạn thất thế </w:t>
-      </w:r>
-    </w:p>
-    <w:p>
-      <w:r>
-        <w:t>Một số thuộc tính: máu</w:t>
-      </w:r>
-      <w:r>
-        <w:t>(đa phần sẽ có máu giống nhau</w:t>
-      </w:r>
-      <w:r>
-        <w:t>, tương đối trâu</w:t>
-      </w:r>
-      <w:r>
-        <w:t>)</w:t>
-      </w:r>
-      <w:r>
-        <w:t>, sát thương, tốc độ bắn, tầm đánh(thường là vô cực/toàn bộ chiều dài Lưới 2D</w:t>
-      </w:r>
-      <w:r>
-        <w:t>)</w:t>
-      </w:r>
-      <w:r>
-        <w:t xml:space="preserve"> </w:t>
-      </w:r>
-    </w:p>
-    <w:p>
-      <w:r>
-        <w:t>-Lưu ý: tầm đánh luôn là một thuộc tính số nguyên, đơn vị là ô(Cell)</w:t>
-      </w:r>
-    </w:p>
-    <w:p>
-      <w:r>
-        <w:t xml:space="preserve">Có nhiều </w:t>
-      </w:r>
-      <w:r>
-        <w:t>chủng loại, nhưng mình sẽ liệt kê một số trụ sẽ xuất hiện</w:t>
+        <w:t>à “Tháp biết di chuyển”, luôn di chuyển lên phía trước</w:t>
+      </w:r>
+    </w:p>
+    <w:p>
+      <w:r>
+        <w:t>Không thể bay</w:t>
+      </w:r>
+    </w:p>
+    <w:p>
+      <w:r>
+        <w:t>Tower và Khỉ, cũng như Khỉ với Khỉ không thể đứng chồng lên nhau, chúng chiếm diện tích là 1 ô</w:t>
+      </w:r>
+    </w:p>
+    <w:p>
+      <w:r>
+        <w:t>Nâng cấp Monkey: đây là tính năng độc quyền mà không một Enemy nào có!</w:t>
+      </w:r>
+    </w:p>
+    <w:p>
+      <w:pPr>
+        <w:pStyle w:val="Heading2"/>
+      </w:pPr>
+      <w:r>
+        <w:t xml:space="preserve">Kẻ Địch(Enemy): </w:t>
+      </w:r>
+    </w:p>
+    <w:p>
+      <w:r>
+        <w:t xml:space="preserve">Xuất hiện dày đặc, nguyên nhân dẫn đến thua cuộc cho ván đấu của bạn. </w:t>
+      </w:r>
+      <w:r>
+        <w:t xml:space="preserve">Khác với Monkey, chúng không chiếm diện tích, thế nên chúng hoàn toàn có thể </w:t>
+      </w:r>
+      <w:r>
+        <w:t>di chuyển chồng lên nhau</w:t>
+      </w:r>
+    </w:p>
+    <w:p>
+      <w:r>
+        <w:t>Bọn này biết bay do chúng đều có cánh. Nhưng khi đi trên Block của mình, tốc độ giảm 30%</w:t>
+      </w:r>
+    </w:p>
+    <w:p>
+      <w:r>
+        <w:t>Nói ngắn gọn, chúng có cơ chế tương đồng với zombie trong PvZ, ngoại trừ việc rất nhiều Enemy trong game này có khả năng tấn công tầm xa</w:t>
+      </w:r>
+    </w:p>
+    <w:p>
+      <w:r>
+        <w:t>+</w:t>
+      </w:r>
+      <w:r>
+        <w:t>Có nhiều biến thể(Enemy Variants)</w:t>
+      </w:r>
+      <w:r>
+        <w:t xml:space="preserve">: Đa phần có khả năng tấn công Tower và Monkey, cận chiến hoặc tầm xa(bắn đạn), một số con đặc biệt đi theo để hỗ trợ đồng đội. </w:t>
+      </w:r>
+    </w:p>
+    <w:p>
+      <w:r>
+        <w:t>+</w:t>
+      </w:r>
+      <w:r>
+        <w:t>Thuộc tính: máu, sát thương</w:t>
+      </w:r>
+      <w:r>
+        <w:t xml:space="preserve">, tốc </w:t>
+      </w:r>
+      <w:r>
+        <w:t>đánh</w:t>
+      </w:r>
+      <w:r>
+        <w:t>, tầm đánh</w:t>
+      </w:r>
+    </w:p>
+    <w:p>
+      <w:pPr>
+        <w:pStyle w:val="Heading2"/>
+      </w:pPr>
+      <w:r>
+        <w:t xml:space="preserve">Kho bài(Inventory): </w:t>
+      </w:r>
+    </w:p>
+    <w:p>
+      <w:r>
+        <w:t>chứa danh sách các lá bài kiếm được trong trận đấu</w:t>
+      </w:r>
+    </w:p>
+    <w:p>
+      <w:r>
+        <w:t xml:space="preserve">-Spawner: là một loại Enemy đặc biệt, nó không tấn công nhà chính, thay vào đó, nó triệu hồi </w:t>
+      </w:r>
+      <w:r>
+        <w:t xml:space="preserve">các Enemy. Khi máu dưới </w:t>
+      </w:r>
+      <w:r>
+        <w:t>20</w:t>
+      </w:r>
+      <w:r>
+        <w:t xml:space="preserve">%, chúng di chuyển về </w:t>
+      </w:r>
+      <w:r>
+        <w:t xml:space="preserve">một vị trí(sau đây tạm gọi là destination) </w:t>
+      </w:r>
+      <w:r>
+        <w:t>gần nhà chính của địch</w:t>
+      </w:r>
+      <w:r>
+        <w:t>, sau khi đến destination, Spawner hồi lượng máu tương ứng 50% máu tối đa trong 5s</w:t>
+      </w:r>
+      <w:r>
+        <w:t>(những level đầu không có spawner)</w:t>
+      </w:r>
+    </w:p>
+    <w:p>
+      <w:pPr>
+        <w:pStyle w:val="Heading2"/>
+      </w:pPr>
+      <w:r>
+        <w:t xml:space="preserve">Lá bài(card): </w:t>
+      </w:r>
+    </w:p>
+    <w:p>
+      <w:r>
+        <w:t xml:space="preserve">Mỗi lá bài sẽ có công dụng khác nhau, đa phần là </w:t>
+      </w:r>
+      <w:r>
+        <w:t xml:space="preserve">đặt block, </w:t>
+      </w:r>
+      <w:r>
+        <w:t xml:space="preserve">đặt Trụ, </w:t>
+      </w:r>
+      <w:r>
+        <w:t xml:space="preserve">triệu hồi Monkey, </w:t>
+      </w:r>
+      <w:r>
+        <w:t>một số là cường hóa, hay</w:t>
+      </w:r>
+      <w:r>
+        <w:t xml:space="preserve"> đặc biệt</w:t>
+      </w:r>
+      <w:r>
+        <w:t xml:space="preserve"> là dịch chuyển vị trí tháp</w:t>
+      </w:r>
+      <w:r>
+        <w:t>, nhân bản lá bài hiện có trong Inventory</w:t>
       </w:r>
     </w:p>
     <w:p>
@@ -264,200 +484,26 @@
         <w:pStyle w:val="Heading3"/>
       </w:pPr>
       <w:r>
-        <w:t>Barrack</w:t>
-      </w:r>
-    </w:p>
-    <w:p>
-      <w:r>
-        <w:t>Là loại trụ đặc biệt, chúng triệu hồi Monkey để tấn công kẻ địch chứ không tấn công trực tiếp. Khi Monkey tử trận, chúng sẽ không lăn ra và chết mà chúng sẽ về trụ để hồi sức, sau đó lại ra chiến đấu tiếp. Đây là một Trụ cực kì hiệu quả để chặn đứng kẻ địch</w:t>
-      </w:r>
-    </w:p>
-    <w:p>
-      <w:pPr>
-        <w:pStyle w:val="Heading2"/>
-      </w:pPr>
-      <w:r>
-        <w:t>Khỉ(monkey):</w:t>
-      </w:r>
-    </w:p>
-    <w:p>
-      <w:r>
-        <w:t>L</w:t>
-      </w:r>
-      <w:r>
-        <w:t>à “Tháp biết di chuyển”, luôn di chuyển lên phía trước</w:t>
-      </w:r>
-    </w:p>
-    <w:p>
-      <w:r>
-        <w:t>Không thể bay</w:t>
-      </w:r>
-    </w:p>
-    <w:p>
-      <w:r>
-        <w:t>Tower và Khỉ, cũng như Khỉ với Khỉ không thể đứng chồng lên nhau, chúng chiếm diện tích là 1 ô</w:t>
-      </w:r>
-    </w:p>
-    <w:p>
-      <w:r>
-        <w:t>Nâng cấp Monkey: đây là tính năng độc quyền mà không một Enemy nào có!</w:t>
-      </w:r>
-    </w:p>
-    <w:p>
-      <w:pPr>
-        <w:pStyle w:val="Heading2"/>
-      </w:pPr>
+        <w:t xml:space="preserve">Thuộc tính: </w:t>
+      </w:r>
+    </w:p>
+    <w:p>
+      <w:r>
+        <w:t>G</w:t>
+      </w:r>
+      <w:r>
+        <w:t>iá(cost)</w:t>
+      </w:r>
+      <w:r>
+        <w:t>: là một số nguyên</w:t>
+      </w:r>
+      <w:r>
+        <w:t>, đơn vị là chuối(banana)</w:t>
+      </w:r>
+    </w:p>
+    <w:p>
       <w:r>
         <w:lastRenderedPageBreak/>
-        <w:t xml:space="preserve">Kẻ Địch(Enemy): </w:t>
-      </w:r>
-    </w:p>
-    <w:p>
-      <w:r>
-        <w:t xml:space="preserve">Xuất hiện dày đặc, nguyên nhân dẫn đến thua cuộc cho ván đấu của bạn. </w:t>
-      </w:r>
-      <w:r>
-        <w:t xml:space="preserve">Khác với Monkey, chúng không chiếm diện tích, thế nên chúng hoàn toàn có thể </w:t>
-      </w:r>
-      <w:r>
-        <w:t>di chuyển chồng lên nhau</w:t>
-      </w:r>
-    </w:p>
-    <w:p>
-      <w:r>
-        <w:t>Bọn này biết bay do chúng đều có cánh. Nhưng khi đi trên Block của mình, tốc độ giảm 30%</w:t>
-      </w:r>
-    </w:p>
-    <w:p>
-      <w:r>
-        <w:t>Nói ngắn gọn, chúng có cơ chế tương đồng với zombie trong PvZ, ngoại trừ việc rất nhiều Enemy trong game này có khả năng tấn công tầm xa</w:t>
-      </w:r>
-    </w:p>
-    <w:p>
-      <w:r>
-        <w:t>+</w:t>
-      </w:r>
-      <w:r>
-        <w:t>Có nhiều biến thể(Enemy Variants)</w:t>
-      </w:r>
-      <w:r>
-        <w:t xml:space="preserve">: Đa phần có khả năng tấn công Tower và Monkey, cận chiến hoặc tầm xa(bắn đạn), một số con đặc biệt đi theo để hỗ trợ đồng đội. </w:t>
-      </w:r>
-    </w:p>
-    <w:p>
-      <w:r>
-        <w:t>+</w:t>
-      </w:r>
-      <w:r>
-        <w:t>Thuộc tính: máu, sát thương</w:t>
-      </w:r>
-      <w:r>
-        <w:t xml:space="preserve">, tốc </w:t>
-      </w:r>
-      <w:r>
-        <w:t>đánh</w:t>
-      </w:r>
-      <w:r>
-        <w:t>, tầm đánh</w:t>
-      </w:r>
-    </w:p>
-    <w:p>
-      <w:pPr>
-        <w:pStyle w:val="Heading2"/>
-      </w:pPr>
-      <w:r>
-        <w:t xml:space="preserve">Kho bài(Inventory): </w:t>
-      </w:r>
-    </w:p>
-    <w:p>
-      <w:r>
-        <w:t>chứa danh sách các lá bài kiếm được trong trận đấu</w:t>
-      </w:r>
-    </w:p>
-    <w:p>
-      <w:r>
-        <w:t xml:space="preserve">-Spawner: là một loại Enemy đặc biệt, nó không tấn công nhà chính, thay vào đó, nó triệu hồi </w:t>
-      </w:r>
-      <w:r>
-        <w:t xml:space="preserve">các Enemy. Khi máu dưới </w:t>
-      </w:r>
-      <w:r>
-        <w:t>20</w:t>
-      </w:r>
-      <w:r>
-        <w:t xml:space="preserve">%, chúng di chuyển về </w:t>
-      </w:r>
-      <w:r>
-        <w:t xml:space="preserve">một vị trí(sau đây tạm gọi là destination) </w:t>
-      </w:r>
-      <w:r>
-        <w:t>gần nhà chính của địch</w:t>
-      </w:r>
-      <w:r>
-        <w:t>, sau khi đến destination, Spawner hồi lượng máu tương ứng 50% máu tối đa trong 5s</w:t>
-      </w:r>
-      <w:r>
-        <w:t>(những level đầu không có spawner)</w:t>
-      </w:r>
-    </w:p>
-    <w:p>
-      <w:pPr>
-        <w:pStyle w:val="Heading2"/>
-      </w:pPr>
-      <w:r>
-        <w:t xml:space="preserve">Lá bài(card): </w:t>
-      </w:r>
-    </w:p>
-    <w:p>
-      <w:r>
-        <w:t xml:space="preserve">Mỗi lá bài sẽ có công dụng khác nhau, đa phần là </w:t>
-      </w:r>
-      <w:r>
-        <w:t xml:space="preserve">đặt block, </w:t>
-      </w:r>
-      <w:r>
-        <w:t xml:space="preserve">đặt Trụ, </w:t>
-      </w:r>
-      <w:r>
-        <w:t xml:space="preserve">triệu hồi Monkey, </w:t>
-      </w:r>
-      <w:r>
-        <w:t>một số là cường hóa, hay</w:t>
-      </w:r>
-      <w:r>
-        <w:t xml:space="preserve"> đặc biệt</w:t>
-      </w:r>
-      <w:r>
-        <w:t xml:space="preserve"> là dịch chuyển vị trí tháp</w:t>
-      </w:r>
-      <w:r>
-        <w:t>, nhân bản lá bài hiện có trong Inventory</w:t>
-      </w:r>
-    </w:p>
-    <w:p>
-      <w:pPr>
-        <w:pStyle w:val="Heading3"/>
-      </w:pPr>
-      <w:r>
-        <w:t xml:space="preserve">Thuộc tính: </w:t>
-      </w:r>
-    </w:p>
-    <w:p>
-      <w:r>
-        <w:t>G</w:t>
-      </w:r>
-      <w:r>
-        <w:t>iá(cost)</w:t>
-      </w:r>
-      <w:r>
-        <w:t>: là một số nguyên</w:t>
-      </w:r>
-      <w:r>
-        <w:t>, đơn vị là chuối(banana)</w:t>
-      </w:r>
-    </w:p>
-    <w:p>
-      <w:r>
         <w:t>Độ hiếm(rarity, đo lường một cách xấp xỉ công sức để kiếm được lá bài đó, không ảnh hưởng đến cơ chế ván đấu, và độ mạnh cũng không hoàn toàn tỉ lệ với độ hiếm của lá bài)</w:t>
       </w:r>
     </w:p>
@@ -488,7 +534,6 @@
     </w:p>
     <w:p>
       <w:r>
-        <w:lastRenderedPageBreak/>
         <w:t>-Lá bài đặt trụ, triệu hồi monkey: bạn chỉ có thể đặt nó trên block</w:t>
       </w:r>
       <w:r>
@@ -596,6 +641,7 @@
     </w:p>
     <w:p>
       <w:r>
+        <w:lastRenderedPageBreak/>
         <w:t>Cách khắc phục nhược điểm trên là tạo ra nhiều lá bài có khả năng “Draw”</w:t>
       </w:r>
       <w:r>
@@ -642,7 +688,6 @@
     </w:p>
     <w:p>
       <w:r>
-        <w:lastRenderedPageBreak/>
         <w:t>Ở nhà người chơi có một cây chuối tên là Infinity banana tree. Cây chuối này ban đầu sẽ cho bạn 5 chuối mỗi 5s. Bạn có thể dùng chuối để nâng cấp giúp Infinity banana tree sản sinh chuối nhanh hơn</w:t>
       </w:r>
     </w:p>
@@ -742,6 +787,7 @@
     </w:p>
     <w:p>
       <w:r>
+        <w:lastRenderedPageBreak/>
         <w:t>-Kết hợp Imp(khỉ con với nội tại càng đông càng vui: sát thương tỉ lệ với số lượng khỉ con có trên Lưới 2D) với lá bài Duplicate</w:t>
       </w:r>
     </w:p>
@@ -752,7 +798,6 @@
         <w:pStyle w:val="Heading1"/>
       </w:pPr>
       <w:r>
-        <w:lastRenderedPageBreak/>
         <w:t>Assembly definition</w:t>
       </w:r>
     </w:p>
@@ -892,6 +937,7 @@
           <w:b/>
           <w:bCs/>
         </w:rPr>
+        <w:lastRenderedPageBreak/>
         <w:t>Cards</w:t>
       </w:r>
       <w:r>
@@ -921,7 +967,6 @@
     </w:p>
     <w:p>
       <w:r>
-        <w:lastRenderedPageBreak/>
         <w:t xml:space="preserve">Hãy nghiên cứu: Entity là đối tượng tạo ra viên đạn, nhưng viên đạn lại là thứ va chạm với Entity </w:t>
       </w:r>
       <w:r>

</xml_diff>